<commit_message>
Updated title in project documentation.
</commit_message>
<xml_diff>
--- a/documentation/Team Theano Capstone Project Project Documentation.docx
+++ b/documentation/Team Theano Capstone Project Project Documentation.docx
@@ -21,7 +21,7 @@
           <w:szCs w:val="35"/>
           <w:rtl w:val="0"/>
         </w:rPr>
-        <w:t xml:space="preserve">FORECASTING THE PROBABILITY OF CRIMES &amp; CONFLICT ARISING IN AFRICAN NATION</w:t>
+        <w:t xml:space="preserve">FORECASTING THE PROBABILITY OF CRIMES &amp; CONFLICT ARISING IN AN AFRICAN NATION</w:t>
       </w:r>
     </w:p>
     <w:p>
@@ -1412,12 +1412,12 @@
           <wp:inline distB="19050" distT="19050" distL="19050" distR="19050">
             <wp:extent cx="2848374" cy="1850403"/>
             <wp:effectExtent b="0" l="0" r="0" t="0"/>
-            <wp:docPr descr="Chart, line chart&#10;&#10;Description automatically generated" id="1" name="image1.png"/>
+            <wp:docPr descr="Chart, line chart&#10;&#10;Description automatically generated" id="1" name="image2.png"/>
             <a:graphic>
               <a:graphicData uri="http://schemas.openxmlformats.org/drawingml/2006/picture">
                 <pic:pic>
                   <pic:nvPicPr>
-                    <pic:cNvPr descr="Chart, line chart&#10;&#10;Description automatically generated" id="0" name="image1.png"/>
+                    <pic:cNvPr descr="Chart, line chart&#10;&#10;Description automatically generated" id="0" name="image2.png"/>
                     <pic:cNvPicPr preferRelativeResize="0"/>
                   </pic:nvPicPr>
                   <pic:blipFill>
@@ -1452,12 +1452,12 @@
           <wp:inline distB="114300" distT="114300" distL="114300" distR="114300">
             <wp:extent cx="2787774" cy="2787774"/>
             <wp:effectExtent b="0" l="0" r="0" t="0"/>
-            <wp:docPr id="4" name="image3.png"/>
+            <wp:docPr id="4" name="image1.png"/>
             <a:graphic>
               <a:graphicData uri="http://schemas.openxmlformats.org/drawingml/2006/picture">
                 <pic:pic>
                   <pic:nvPicPr>
-                    <pic:cNvPr id="0" name="image3.png"/>
+                    <pic:cNvPr id="0" name="image1.png"/>
                     <pic:cNvPicPr preferRelativeResize="0"/>
                   </pic:nvPicPr>
                   <pic:blipFill>
@@ -2264,12 +2264,12 @@
           <wp:inline distB="19050" distT="19050" distL="19050" distR="19050">
             <wp:extent cx="3395050" cy="2800691"/>
             <wp:effectExtent b="0" l="0" r="0" t="0"/>
-            <wp:docPr descr="Graphical user interface, application&#10;&#10;Description automatically generated" id="2" name="image2.png"/>
+            <wp:docPr descr="Graphical user interface, application&#10;&#10;Description automatically generated" id="2" name="image3.png"/>
             <a:graphic>
               <a:graphicData uri="http://schemas.openxmlformats.org/drawingml/2006/picture">
                 <pic:pic>
                   <pic:nvPicPr>
-                    <pic:cNvPr descr="Graphical user interface, application&#10;&#10;Description automatically generated" id="0" name="image2.png"/>
+                    <pic:cNvPr descr="Graphical user interface, application&#10;&#10;Description automatically generated" id="0" name="image3.png"/>
                     <pic:cNvPicPr preferRelativeResize="0"/>
                   </pic:nvPicPr>
                   <pic:blipFill>

</xml_diff>